<commit_message>
add file to oa workflow.
</commit_message>
<xml_diff>
--- a/soabus-contract/处理过的合同.docx
+++ b/soabus-contract/处理过的合同.docx
@@ -214,7 +214,7 @@
         <w:rPr>
           <w:noProof/>
         </w:rPr>
-        <w:t>2013年06月28日</w:t>
+        <w:t>2013年07月01日</w:t>
       </w:r>
     </w:p>
     <w:p>
@@ -1232,7 +1232,7 @@
         <w:rPr>
           <w:noProof/>
         </w:rPr>
-        <w:t>2013年06月28日</w:t>
+        <w:t>2013年07月01日</w:t>
       </w:r>
       <w:r>
         <w:rPr>

</xml_diff>